<commit_message>
Edit Lembar Pengasahan & Kata Pengantar
</commit_message>
<xml_diff>
--- a/UNIKOM_260_265_3. Lembar Pengesahan.docx
+++ b/UNIKOM_260_265_3. Lembar Pengesahan.docx
@@ -91,7 +91,31 @@
           <w:lang w:val="sv-SE" w:eastAsia="en-GB"/>
         </w:rPr>
         <w:br/>
-        <w:t xml:space="preserve">UNTUK PEMBERITAHUAN RAPAT  </w:t>
+        <w:t>UNTUK PEMBERITAHUAN RAPAT</w:t>
+      </w:r>
+      <w:r>
+        <w:rPr>
+          <w:rFonts w:ascii="Times New Roman" w:hAnsi="Times New Roman"/>
+          <w:b/>
+          <w:bCs/>
+          <w:sz w:val="24"/>
+          <w:szCs w:val="24"/>
+          <w:lang w:val="sv-SE" w:eastAsia="en-GB"/>
+        </w:rPr>
+        <w:t xml:space="preserve"> DI</w:t>
+      </w:r>
+      <w:bookmarkStart w:id="0" w:name="_GoBack"/>
+      <w:bookmarkEnd w:id="0"/>
+      <w:r>
+        <w:rPr>
+          <w:rFonts w:ascii="Times New Roman" w:hAnsi="Times New Roman"/>
+          <w:b/>
+          <w:bCs/>
+          <w:sz w:val="24"/>
+          <w:szCs w:val="24"/>
+          <w:lang w:val="sv-SE" w:eastAsia="en-GB"/>
+        </w:rPr>
+        <w:t xml:space="preserve"> </w:t>
       </w:r>
       <w:r>
         <w:rPr>
@@ -263,7 +287,24 @@
           <w:sz w:val="24"/>
           <w:szCs w:val="24"/>
         </w:rPr>
-        <w:t>Bandung, ……….2019</w:t>
+        <w:t xml:space="preserve">Bandung, </w:t>
+      </w:r>
+      <w:r>
+        <w:rPr>
+          <w:rFonts w:ascii="Times New Roman" w:hAnsi="Times New Roman"/>
+          <w:sz w:val="24"/>
+          <w:szCs w:val="24"/>
+          <w:lang w:val="en-GB"/>
+        </w:rPr>
+        <w:t xml:space="preserve">September </w:t>
+      </w:r>
+      <w:r>
+        <w:rPr>
+          <w:rFonts w:ascii="Times New Roman" w:hAnsi="Times New Roman"/>
+          <w:sz w:val="24"/>
+          <w:szCs w:val="24"/>
+        </w:rPr>
+        <w:t>2019</w:t>
       </w:r>
     </w:p>
     <w:p>
@@ -283,8 +324,6 @@
           <w:szCs w:val="24"/>
         </w:rPr>
       </w:pPr>
-      <w:bookmarkStart w:id="0" w:name="_GoBack"/>
-      <w:bookmarkEnd w:id="0"/>
     </w:p>
     <w:tbl>
       <w:tblPr>
@@ -383,22 +422,30 @@
               </w:rPr>
               <w:t>Ade Suteja Surya S, S.Sos</w:t>
             </w:r>
-          </w:p>
-          <w:p>
-            <w:pPr>
-              <w:rPr>
-                <w:rFonts w:ascii="Times New Roman" w:hAnsi="Times New Roman" w:cs="Times New Roman"/>
-                <w:sz w:val="24"/>
-                <w:szCs w:val="24"/>
-              </w:rPr>
-            </w:pPr>
             <w:r>
               <w:rPr>
                 <w:rFonts w:ascii="Times New Roman" w:hAnsi="Times New Roman" w:cs="Times New Roman"/>
                 <w:sz w:val="24"/>
                 <w:szCs w:val="24"/>
-              </w:rPr>
-              <w:t xml:space="preserve">                 NIP :</w:t>
+                <w:u w:val="single"/>
+              </w:rPr>
+              <w:br/>
+            </w:r>
+            <w:r>
+              <w:rPr>
+                <w:rFonts w:ascii="Times New Roman" w:hAnsi="Times New Roman" w:cs="Times New Roman"/>
+                <w:sz w:val="24"/>
+                <w:szCs w:val="24"/>
+              </w:rPr>
+              <w:br/>
+            </w:r>
+            <w:r>
+              <w:rPr>
+                <w:rFonts w:ascii="Times New Roman" w:hAnsi="Times New Roman" w:cs="Times New Roman"/>
+                <w:sz w:val="24"/>
+                <w:szCs w:val="24"/>
+              </w:rPr>
+              <w:t>NIP :</w:t>
             </w:r>
           </w:p>
         </w:tc>
@@ -464,7 +511,6 @@
                 <w:rFonts w:ascii="Times New Roman" w:hAnsi="Times New Roman" w:cs="Times New Roman"/>
                 <w:sz w:val="24"/>
                 <w:szCs w:val="24"/>
-                <w:u w:val="single"/>
               </w:rPr>
             </w:pPr>
             <w:r>
@@ -473,18 +519,36 @@
                 <w:sz w:val="24"/>
                 <w:szCs w:val="24"/>
                 <w:u w:val="single"/>
-              </w:rPr>
-              <w:t>Nama Dosen Pembimbing Kerja Praktek II</w:t>
+                <w:lang w:val="en-US"/>
+              </w:rPr>
+              <w:t>Kania Evita Dewi, S.Pd. M.Si</w:t>
             </w:r>
-          </w:p>
-          <w:p>
-            <w:pPr>
-              <w:rPr>
-                <w:rFonts w:ascii="Times New Roman" w:hAnsi="Times New Roman" w:cs="Times New Roman"/>
-                <w:sz w:val="24"/>
-                <w:szCs w:val="24"/>
-              </w:rPr>
-            </w:pPr>
+            <w:r>
+              <w:rPr>
+                <w:rFonts w:ascii="Times New Roman" w:hAnsi="Times New Roman" w:cs="Times New Roman"/>
+                <w:sz w:val="24"/>
+                <w:szCs w:val="24"/>
+                <w:u w:val="single"/>
+              </w:rPr>
+              <w:t xml:space="preserve"> </w:t>
+            </w:r>
+            <w:r>
+              <w:rPr>
+                <w:rFonts w:ascii="Times New Roman" w:hAnsi="Times New Roman" w:cs="Times New Roman"/>
+                <w:sz w:val="24"/>
+                <w:szCs w:val="24"/>
+                <w:u w:val="single"/>
+              </w:rPr>
+              <w:br/>
+            </w:r>
+            <w:r>
+              <w:rPr>
+                <w:rFonts w:ascii="Times New Roman" w:hAnsi="Times New Roman" w:cs="Times New Roman"/>
+                <w:sz w:val="24"/>
+                <w:szCs w:val="24"/>
+              </w:rPr>
+              <w:br/>
+            </w:r>
             <w:r>
               <w:rPr>
                 <w:rFonts w:ascii="Times New Roman" w:hAnsi="Times New Roman" w:cs="Times New Roman"/>
@@ -1028,7 +1092,7 @@
     </w:rPrDefault>
     <w:pPrDefault/>
   </w:docDefaults>
-  <w:latentStyles w:defLockedState="0" w:defUIPriority="99" w:defSemiHidden="0" w:defUnhideWhenUsed="0" w:defQFormat="0" w:count="376">
+  <w:latentStyles w:defLockedState="0" w:defUIPriority="99" w:defSemiHidden="0" w:defUnhideWhenUsed="0" w:defQFormat="0" w:count="377">
     <w:lsdException w:name="Normal" w:uiPriority="0" w:qFormat="1"/>
     <w:lsdException w:name="heading 1" w:uiPriority="9" w:qFormat="1"/>
     <w:lsdException w:name="heading 2" w:semiHidden="1" w:uiPriority="9" w:unhideWhenUsed="1" w:qFormat="1"/>
@@ -1134,7 +1198,6 @@
     <w:lsdException w:name="HTML Sample" w:semiHidden="1" w:unhideWhenUsed="1"/>
     <w:lsdException w:name="HTML Typewriter" w:semiHidden="1" w:unhideWhenUsed="1"/>
     <w:lsdException w:name="HTML Variable" w:semiHidden="1" w:unhideWhenUsed="1"/>
-    <w:lsdException w:name="Normal Table" w:semiHidden="1" w:unhideWhenUsed="1"/>
     <w:lsdException w:name="annotation subject" w:semiHidden="1" w:unhideWhenUsed="1"/>
     <w:lsdException w:name="No List" w:semiHidden="1" w:unhideWhenUsed="1"/>
     <w:lsdException w:name="Outline List 1" w:semiHidden="1" w:unhideWhenUsed="1"/>
@@ -1181,10 +1244,8 @@
     <w:lsdException w:name="Table Subtle 2" w:semiHidden="1" w:unhideWhenUsed="1"/>
     <w:lsdException w:name="Table Web 1" w:semiHidden="1" w:unhideWhenUsed="1"/>
     <w:lsdException w:name="Table Web 2" w:semiHidden="1" w:unhideWhenUsed="1"/>
-    <w:lsdException w:name="Table Web 3" w:semiHidden="1" w:unhideWhenUsed="1"/>
     <w:lsdException w:name="Balloon Text" w:semiHidden="1" w:unhideWhenUsed="1"/>
     <w:lsdException w:name="Table Grid" w:uiPriority="59"/>
-    <w:lsdException w:name="Table Theme" w:semiHidden="1" w:unhideWhenUsed="1"/>
     <w:lsdException w:name="Placeholder Text" w:semiHidden="1"/>
     <w:lsdException w:name="No Spacing" w:uiPriority="1" w:qFormat="1"/>
     <w:lsdException w:name="Light Shading" w:uiPriority="60"/>
@@ -1405,6 +1466,7 @@
     <w:lsdException w:name="Hashtag" w:semiHidden="1" w:unhideWhenUsed="1"/>
     <w:lsdException w:name="Unresolved Mention" w:semiHidden="1" w:unhideWhenUsed="1"/>
     <w:lsdException w:name="Smart Link" w:semiHidden="1" w:unhideWhenUsed="1"/>
+    <w:lsdException w:name="Smart Link Error" w:semiHidden="1" w:unhideWhenUsed="1"/>
   </w:latentStyles>
   <w:style w:type="paragraph" w:default="1" w:styleId="Normal">
     <w:name w:val="Normal"/>
@@ -1421,7 +1483,6 @@
   <w:style w:type="character" w:default="1" w:styleId="DefaultParagraphFont">
     <w:name w:val="Default Paragraph Font"/>
     <w:uiPriority w:val="1"/>
-    <w:semiHidden/>
     <w:unhideWhenUsed/>
   </w:style>
   <w:style w:type="table" w:default="1" w:styleId="TableNormal">
@@ -1813,7 +1874,7 @@
 </file>
 
 <file path=customXml/itemProps1.xml><?xml version="1.0" encoding="utf-8"?>
-<ds:datastoreItem xmlns:ds="http://schemas.openxmlformats.org/officeDocument/2006/customXml" ds:itemID="{E2772B56-37FA-47CE-BCD9-783129C65958}">
+<ds:datastoreItem xmlns:ds="http://schemas.openxmlformats.org/officeDocument/2006/customXml" ds:itemID="{E0ED6950-85D0-4ED7-B536-E7846F9EC24D}">
   <ds:schemaRefs>
     <ds:schemaRef ds:uri="http://schemas.openxmlformats.org/officeDocument/2006/bibliography"/>
   </ds:schemaRefs>

</xml_diff>

<commit_message>
hapus watermark [cap asli]
</commit_message>
<xml_diff>
--- a/UNIKOM_260_265_3. Lembar Pengesahan.docx
+++ b/UNIKOM_260_265_3. Lembar Pengesahan.docx
@@ -104,8 +104,6 @@
         </w:rPr>
         <w:t xml:space="preserve"> DI</w:t>
       </w:r>
-      <w:bookmarkStart w:id="0" w:name="_GoBack"/>
-      <w:bookmarkEnd w:id="0"/>
       <w:r>
         <w:rPr>
           <w:rFonts w:ascii="Times New Roman" w:hAnsi="Times New Roman"/>
@@ -377,23 +375,8 @@
                 <w:szCs w:val="24"/>
               </w:rPr>
             </w:pPr>
-            <w:r>
-              <w:rPr>
-                <w:rFonts w:ascii="Times New Roman" w:hAnsi="Times New Roman" w:cs="Times New Roman"/>
-                <w:sz w:val="24"/>
-                <w:szCs w:val="24"/>
-              </w:rPr>
-              <w:t>[cap instansi dan tanda tangan asli]</w:t>
-            </w:r>
-          </w:p>
-          <w:p>
-            <w:pPr>
-              <w:rPr>
-                <w:rFonts w:ascii="Times New Roman" w:hAnsi="Times New Roman" w:cs="Times New Roman"/>
-                <w:sz w:val="24"/>
-                <w:szCs w:val="24"/>
-              </w:rPr>
-            </w:pPr>
+            <w:bookmarkStart w:id="0" w:name="_GoBack"/>
+            <w:bookmarkEnd w:id="0"/>
           </w:p>
           <w:p>
             <w:pPr>
@@ -468,23 +451,6 @@
                 <w:szCs w:val="24"/>
               </w:rPr>
               <w:t>Pembimbing Kerja Praktek II</w:t>
-            </w:r>
-          </w:p>
-          <w:p>
-            <w:pPr>
-              <w:rPr>
-                <w:rFonts w:ascii="Times New Roman" w:hAnsi="Times New Roman" w:cs="Times New Roman"/>
-                <w:sz w:val="24"/>
-                <w:szCs w:val="24"/>
-              </w:rPr>
-            </w:pPr>
-            <w:r>
-              <w:rPr>
-                <w:rFonts w:ascii="Times New Roman" w:hAnsi="Times New Roman" w:cs="Times New Roman"/>
-                <w:sz w:val="24"/>
-                <w:szCs w:val="24"/>
-              </w:rPr>
-              <w:t>[tanda tangan asli]</w:t>
             </w:r>
           </w:p>
           <w:p>
@@ -1198,6 +1164,7 @@
     <w:lsdException w:name="HTML Sample" w:semiHidden="1" w:unhideWhenUsed="1"/>
     <w:lsdException w:name="HTML Typewriter" w:semiHidden="1" w:unhideWhenUsed="1"/>
     <w:lsdException w:name="HTML Variable" w:semiHidden="1" w:unhideWhenUsed="1"/>
+    <w:lsdException w:name="Normal Table" w:semiHidden="1" w:unhideWhenUsed="1"/>
     <w:lsdException w:name="annotation subject" w:semiHidden="1" w:unhideWhenUsed="1"/>
     <w:lsdException w:name="No List" w:semiHidden="1" w:unhideWhenUsed="1"/>
     <w:lsdException w:name="Outline List 1" w:semiHidden="1" w:unhideWhenUsed="1"/>
@@ -1244,8 +1211,10 @@
     <w:lsdException w:name="Table Subtle 2" w:semiHidden="1" w:unhideWhenUsed="1"/>
     <w:lsdException w:name="Table Web 1" w:semiHidden="1" w:unhideWhenUsed="1"/>
     <w:lsdException w:name="Table Web 2" w:semiHidden="1" w:unhideWhenUsed="1"/>
+    <w:lsdException w:name="Table Web 3" w:semiHidden="1" w:unhideWhenUsed="1"/>
     <w:lsdException w:name="Balloon Text" w:semiHidden="1" w:unhideWhenUsed="1"/>
     <w:lsdException w:name="Table Grid" w:uiPriority="59"/>
+    <w:lsdException w:name="Table Theme" w:semiHidden="1" w:unhideWhenUsed="1"/>
     <w:lsdException w:name="Placeholder Text" w:semiHidden="1"/>
     <w:lsdException w:name="No Spacing" w:uiPriority="1" w:qFormat="1"/>
     <w:lsdException w:name="Light Shading" w:uiPriority="60"/>
@@ -1483,6 +1452,7 @@
   <w:style w:type="character" w:default="1" w:styleId="DefaultParagraphFont">
     <w:name w:val="Default Paragraph Font"/>
     <w:uiPriority w:val="1"/>
+    <w:semiHidden/>
     <w:unhideWhenUsed/>
   </w:style>
   <w:style w:type="table" w:default="1" w:styleId="TableNormal">
@@ -1874,7 +1844,7 @@
 </file>
 
 <file path=customXml/itemProps1.xml><?xml version="1.0" encoding="utf-8"?>
-<ds:datastoreItem xmlns:ds="http://schemas.openxmlformats.org/officeDocument/2006/customXml" ds:itemID="{E0ED6950-85D0-4ED7-B536-E7846F9EC24D}">
+<ds:datastoreItem xmlns:ds="http://schemas.openxmlformats.org/officeDocument/2006/customXml" ds:itemID="{C2AD6139-E5CE-495B-9283-D718E893475C}">
   <ds:schemaRefs>
     <ds:schemaRef ds:uri="http://schemas.openxmlformats.org/officeDocument/2006/bibliography"/>
   </ds:schemaRefs>

</xml_diff>